<commit_message>
Azure Redis Cache without session
</commit_message>
<xml_diff>
--- a/Src/Ref/Azure and Service Fabric etc.docx
+++ b/Src/Ref/Azure and Service Fabric etc.docx
@@ -2,6 +2,88 @@
 <file path=word/document.xml><?xml version="1.0" encoding="utf-8"?>
 <w:document xmlns:wpc="http://schemas.microsoft.com/office/word/2010/wordprocessingCanvas" xmlns:cx="http://schemas.microsoft.com/office/drawing/2014/chartex" xmlns:mc="http://schemas.openxmlformats.org/markup-compatibility/2006" xmlns:o="urn:schemas-microsoft-com:office:office" xmlns:r="http://schemas.openxmlformats.org/officeDocument/2006/relationships" xmlns:m="http://schemas.openxmlformats.org/officeDocument/2006/math" xmlns:v="urn:schemas-microsoft-com:vml" xmlns:wp14="http://schemas.microsoft.com/office/word/2010/wordprocessingDrawing" xmlns:wp="http://schemas.openxmlformats.org/drawingml/2006/wordprocessingDrawing" xmlns:w10="urn:schemas-microsoft-com:office:word" xmlns:w="http://schemas.openxmlformats.org/wordprocessingml/2006/main" xmlns:w14="http://schemas.microsoft.com/office/word/2010/wordml" xmlns:w15="http://schemas.microsoft.com/office/word/2012/wordml" xmlns:w16se="http://schemas.microsoft.com/office/word/2015/wordml/symex" xmlns:wpg="http://schemas.microsoft.com/office/word/2010/wordprocessingGroup" xmlns:wpi="http://schemas.microsoft.com/office/word/2010/wordprocessingInk" xmlns:wne="http://schemas.microsoft.com/office/word/2006/wordml" xmlns:wps="http://schemas.microsoft.com/office/word/2010/wordprocessingShape" mc:Ignorable="w14 w15 w16se wp14">
   <w:body>
+    <w:p>
+      <w:pPr>
+        <w:rPr>
+          <w:rFonts w:ascii="Segoe UI" w:hAnsi="Segoe UI" w:cs="Segoe UI"/>
+          <w:color w:val="212121"/>
+          <w:sz w:val="21"/>
+          <w:szCs w:val="21"/>
+        </w:rPr>
+      </w:pPr>
+    </w:p>
+    <w:p>
+      <w:pPr>
+        <w:rPr>
+          <w:rFonts w:ascii="Segoe UI" w:hAnsi="Segoe UI" w:cs="Segoe UI"/>
+          <w:color w:val="212121"/>
+          <w:sz w:val="21"/>
+          <w:szCs w:val="21"/>
+        </w:rPr>
+      </w:pPr>
+    </w:p>
+    <w:p>
+      <w:pPr>
+        <w:rPr>
+          <w:rFonts w:ascii="Segoe UI" w:hAnsi="Segoe UI" w:cs="Segoe UI"/>
+          <w:color w:val="212121"/>
+          <w:sz w:val="21"/>
+          <w:szCs w:val="21"/>
+        </w:rPr>
+      </w:pPr>
+      <w:bookmarkStart w:id="0" w:name="_GoBack"/>
+      <w:bookmarkEnd w:id="0"/>
+    </w:p>
+    <w:p>
+      <w:pPr>
+        <w:rPr>
+          <w:rFonts w:ascii="Segoe UI" w:hAnsi="Segoe UI" w:cs="Segoe UI"/>
+          <w:color w:val="212121"/>
+          <w:sz w:val="21"/>
+          <w:szCs w:val="21"/>
+        </w:rPr>
+      </w:pPr>
+    </w:p>
+    <w:p>
+      <w:pPr>
+        <w:rPr>
+          <w:rFonts w:ascii="Segoe UI" w:hAnsi="Segoe UI" w:cs="Segoe UI"/>
+          <w:color w:val="212121"/>
+          <w:sz w:val="21"/>
+          <w:szCs w:val="21"/>
+        </w:rPr>
+      </w:pPr>
+    </w:p>
+    <w:p>
+      <w:pPr>
+        <w:rPr>
+          <w:rFonts w:ascii="Segoe UI" w:hAnsi="Segoe UI" w:cs="Segoe UI"/>
+          <w:color w:val="212121"/>
+          <w:sz w:val="21"/>
+          <w:szCs w:val="21"/>
+        </w:rPr>
+      </w:pPr>
+    </w:p>
+    <w:p>
+      <w:pPr>
+        <w:rPr>
+          <w:rFonts w:ascii="Segoe UI" w:hAnsi="Segoe UI" w:cs="Segoe UI"/>
+          <w:color w:val="212121"/>
+          <w:sz w:val="21"/>
+          <w:szCs w:val="21"/>
+        </w:rPr>
+      </w:pPr>
+    </w:p>
+    <w:p>
+      <w:pPr>
+        <w:rPr>
+          <w:rFonts w:ascii="Segoe UI" w:hAnsi="Segoe UI" w:cs="Segoe UI"/>
+          <w:color w:val="212121"/>
+          <w:sz w:val="21"/>
+          <w:szCs w:val="21"/>
+        </w:rPr>
+      </w:pPr>
+    </w:p>
     <w:p>
       <w:pPr>
         <w:rPr>
@@ -1193,7 +1275,6 @@
           <w:sz w:val="21"/>
           <w:szCs w:val="21"/>
         </w:rPr>
-        <w:lastRenderedPageBreak/>
         <w:t>Service Lifecycle</w:t>
       </w:r>
       <w:r>
@@ -1231,16 +1312,7 @@
           <w:sz w:val="21"/>
           <w:szCs w:val="21"/>
         </w:rPr>
-        <w:t>state-full</w:t>
-      </w:r>
-      <w:r>
-        <w:rPr>
-          <w:rFonts w:ascii="Segoe UI" w:hAnsi="Segoe UI" w:cs="Segoe UI"/>
-          <w:color w:val="212121"/>
-          <w:sz w:val="21"/>
-          <w:szCs w:val="21"/>
-        </w:rPr>
-        <w:t xml:space="preserve"> services have slightly more complicated life. </w:t>
+        <w:t xml:space="preserve">state-full services have slightly more complicated life. </w:t>
       </w:r>
     </w:p>
     <w:p>
@@ -1505,16 +1577,422 @@
           <w:sz w:val="21"/>
           <w:szCs w:val="21"/>
         </w:rPr>
-        <w:t xml:space="preserve"> the </w:t>
-      </w:r>
-      <w:r>
-        <w:rPr>
-          <w:rFonts w:ascii="Segoe UI" w:hAnsi="Segoe UI" w:cs="Segoe UI"/>
-          <w:color w:val="212121"/>
-          <w:sz w:val="21"/>
-          <w:szCs w:val="21"/>
-        </w:rPr>
-        <w:t>Cancellation</w:t>
+        <w:t xml:space="preserve"> the Cancellation Token passed in </w:t>
+      </w:r>
+      <w:proofErr w:type="spellStart"/>
+      <w:r>
+        <w:rPr>
+          <w:rFonts w:ascii="Segoe UI" w:hAnsi="Segoe UI" w:cs="Segoe UI"/>
+          <w:color w:val="212121"/>
+          <w:sz w:val="21"/>
+          <w:szCs w:val="21"/>
+        </w:rPr>
+        <w:t>RunAsync</w:t>
+      </w:r>
+      <w:proofErr w:type="spellEnd"/>
+      <w:r>
+        <w:rPr>
+          <w:rFonts w:ascii="Segoe UI" w:hAnsi="Segoe UI" w:cs="Segoe UI"/>
+          <w:color w:val="212121"/>
+          <w:sz w:val="21"/>
+          <w:szCs w:val="21"/>
+        </w:rPr>
+        <w:t xml:space="preserve">. After this it closes all the listeners and finally destroy class instance. </w:t>
+      </w:r>
+      <w:r>
+        <w:rPr>
+          <w:rFonts w:ascii="Segoe UI" w:hAnsi="Segoe UI" w:cs="Segoe UI"/>
+          <w:color w:val="212121"/>
+          <w:sz w:val="21"/>
+          <w:szCs w:val="21"/>
+        </w:rPr>
+        <w:t>We should care about the Cancellation Token in case of state-full service.</w:t>
+      </w:r>
+    </w:p>
+    <w:p>
+      <w:pPr>
+        <w:rPr>
+          <w:rFonts w:ascii="Segoe UI" w:hAnsi="Segoe UI" w:cs="Segoe UI"/>
+          <w:color w:val="212121"/>
+          <w:sz w:val="21"/>
+          <w:szCs w:val="21"/>
+        </w:rPr>
+      </w:pPr>
+    </w:p>
+    <w:p>
+      <w:pPr>
+        <w:rPr>
+          <w:rFonts w:ascii="Segoe UI" w:hAnsi="Segoe UI" w:cs="Segoe UI"/>
+          <w:color w:val="212121"/>
+          <w:sz w:val="21"/>
+          <w:szCs w:val="21"/>
+        </w:rPr>
+      </w:pPr>
+      <w:r>
+        <w:rPr>
+          <w:rFonts w:ascii="Segoe UI" w:hAnsi="Segoe UI" w:cs="Segoe UI"/>
+          <w:b/>
+          <w:color w:val="212121"/>
+          <w:sz w:val="21"/>
+          <w:szCs w:val="21"/>
+        </w:rPr>
+        <w:t>State API</w:t>
+      </w:r>
+      <w:r>
+        <w:rPr>
+          <w:rFonts w:ascii="Segoe UI" w:hAnsi="Segoe UI" w:cs="Segoe UI"/>
+          <w:color w:val="212121"/>
+          <w:sz w:val="21"/>
+          <w:szCs w:val="21"/>
+        </w:rPr>
+        <w:t xml:space="preserve">: Azure Service Fabric has </w:t>
+      </w:r>
+      <w:proofErr w:type="gramStart"/>
+      <w:r>
+        <w:rPr>
+          <w:rFonts w:ascii="Segoe UI" w:hAnsi="Segoe UI" w:cs="Segoe UI"/>
+          <w:color w:val="212121"/>
+          <w:sz w:val="21"/>
+          <w:szCs w:val="21"/>
+        </w:rPr>
+        <w:t>it’s</w:t>
+      </w:r>
+      <w:proofErr w:type="gramEnd"/>
+      <w:r>
+        <w:rPr>
+          <w:rFonts w:ascii="Segoe UI" w:hAnsi="Segoe UI" w:cs="Segoe UI"/>
+          <w:color w:val="212121"/>
+          <w:sz w:val="21"/>
+          <w:szCs w:val="21"/>
+        </w:rPr>
+        <w:t xml:space="preserve"> state </w:t>
+      </w:r>
+      <w:proofErr w:type="spellStart"/>
+      <w:r>
+        <w:rPr>
+          <w:rFonts w:ascii="Segoe UI" w:hAnsi="Segoe UI" w:cs="Segoe UI"/>
+          <w:color w:val="212121"/>
+          <w:sz w:val="21"/>
+          <w:szCs w:val="21"/>
+        </w:rPr>
+        <w:t>api</w:t>
+      </w:r>
+      <w:proofErr w:type="spellEnd"/>
+      <w:r>
+        <w:rPr>
+          <w:rFonts w:ascii="Segoe UI" w:hAnsi="Segoe UI" w:cs="Segoe UI"/>
+          <w:color w:val="212121"/>
+          <w:sz w:val="21"/>
+          <w:szCs w:val="21"/>
+        </w:rPr>
+        <w:t xml:space="preserve"> for each service type which is isolated from each other. It’s much faster than talking to the external database etc. as it </w:t>
+      </w:r>
+      <w:r>
+        <w:rPr>
+          <w:rFonts w:ascii="Segoe UI" w:hAnsi="Segoe UI" w:cs="Segoe UI"/>
+          <w:color w:val="212121"/>
+          <w:sz w:val="21"/>
+          <w:szCs w:val="21"/>
+        </w:rPr>
+        <w:t>stores</w:t>
+      </w:r>
+      <w:r>
+        <w:rPr>
+          <w:rFonts w:ascii="Segoe UI" w:hAnsi="Segoe UI" w:cs="Segoe UI"/>
+          <w:color w:val="212121"/>
+          <w:sz w:val="21"/>
+          <w:szCs w:val="21"/>
+        </w:rPr>
+        <w:t xml:space="preserve"> state on the local machine on the same disk. There is no need to open network connections, login to the databases, handshaking and encryption etc. Every time some data is written on it is replicated to few other</w:t>
+      </w:r>
+      <w:r>
+        <w:rPr>
+          <w:rFonts w:ascii="Segoe UI" w:hAnsi="Segoe UI" w:cs="Segoe UI"/>
+          <w:color w:val="212121"/>
+          <w:sz w:val="21"/>
+          <w:szCs w:val="21"/>
+        </w:rPr>
+        <w:t xml:space="preserve"> multiple</w:t>
+      </w:r>
+      <w:r>
+        <w:rPr>
+          <w:rFonts w:ascii="Segoe UI" w:hAnsi="Segoe UI" w:cs="Segoe UI"/>
+          <w:color w:val="212121"/>
+          <w:sz w:val="21"/>
+          <w:szCs w:val="21"/>
+        </w:rPr>
+        <w:t xml:space="preserve"> copies and no data is lost if one fails. </w:t>
+      </w:r>
+      <w:r>
+        <w:rPr>
+          <w:rFonts w:ascii="Segoe UI" w:hAnsi="Segoe UI" w:cs="Segoe UI"/>
+          <w:color w:val="212121"/>
+          <w:sz w:val="21"/>
+          <w:szCs w:val="21"/>
+        </w:rPr>
+        <w:t xml:space="preserve">So if </w:t>
+      </w:r>
+      <w:proofErr w:type="spellStart"/>
+      <w:r>
+        <w:rPr>
+          <w:rFonts w:ascii="Segoe UI" w:hAnsi="Segoe UI" w:cs="Segoe UI"/>
+          <w:color w:val="212121"/>
+          <w:sz w:val="21"/>
+          <w:szCs w:val="21"/>
+        </w:rPr>
+        <w:t>primery</w:t>
+      </w:r>
+      <w:proofErr w:type="spellEnd"/>
+      <w:r>
+        <w:rPr>
+          <w:rFonts w:ascii="Segoe UI" w:hAnsi="Segoe UI" w:cs="Segoe UI"/>
+          <w:color w:val="212121"/>
+          <w:sz w:val="21"/>
+          <w:szCs w:val="21"/>
+        </w:rPr>
+        <w:t xml:space="preserve"> copy gets fails, it makes another copy active. </w:t>
+      </w:r>
+    </w:p>
+    <w:p>
+      <w:pPr>
+        <w:rPr>
+          <w:rFonts w:ascii="Segoe UI" w:hAnsi="Segoe UI" w:cs="Segoe UI"/>
+          <w:color w:val="212121"/>
+          <w:sz w:val="21"/>
+          <w:szCs w:val="21"/>
+        </w:rPr>
+      </w:pPr>
+    </w:p>
+    <w:p>
+      <w:pPr>
+        <w:rPr>
+          <w:rFonts w:ascii="Segoe UI" w:hAnsi="Segoe UI" w:cs="Segoe UI"/>
+          <w:color w:val="212121"/>
+          <w:sz w:val="21"/>
+          <w:szCs w:val="21"/>
+        </w:rPr>
+      </w:pPr>
+      <w:r>
+        <w:rPr>
+          <w:rFonts w:ascii="Segoe UI" w:hAnsi="Segoe UI" w:cs="Segoe UI"/>
+          <w:color w:val="212121"/>
+          <w:sz w:val="21"/>
+          <w:szCs w:val="21"/>
+        </w:rPr>
+        <w:t xml:space="preserve">The simplest way to store anything in a service is by using built-in </w:t>
+      </w:r>
+      <w:proofErr w:type="spellStart"/>
+      <w:r>
+        <w:rPr>
+          <w:rFonts w:ascii="Segoe UI" w:hAnsi="Segoe UI" w:cs="Segoe UI"/>
+          <w:b/>
+          <w:color w:val="212121"/>
+          <w:sz w:val="21"/>
+          <w:szCs w:val="21"/>
+        </w:rPr>
+        <w:t>ReliableStateManager</w:t>
+      </w:r>
+      <w:proofErr w:type="spellEnd"/>
+      <w:r>
+        <w:rPr>
+          <w:rFonts w:ascii="Segoe UI" w:hAnsi="Segoe UI" w:cs="Segoe UI"/>
+          <w:color w:val="212121"/>
+          <w:sz w:val="21"/>
+          <w:szCs w:val="21"/>
+        </w:rPr>
+        <w:t xml:space="preserve">. It’s like a normal dictionary collection. </w:t>
+      </w:r>
+    </w:p>
+    <w:p>
+      <w:pPr>
+        <w:rPr>
+          <w:rFonts w:ascii="Segoe UI" w:hAnsi="Segoe UI" w:cs="Segoe UI"/>
+          <w:color w:val="212121"/>
+          <w:sz w:val="21"/>
+          <w:szCs w:val="21"/>
+        </w:rPr>
+      </w:pPr>
+      <w:r>
+        <w:rPr>
+          <w:rFonts w:ascii="Segoe UI" w:hAnsi="Segoe UI" w:cs="Segoe UI"/>
+          <w:color w:val="212121"/>
+          <w:sz w:val="21"/>
+          <w:szCs w:val="21"/>
+        </w:rPr>
+        <w:t xml:space="preserve">All the operation in Service Fabric requires Transections just like database transections. </w:t>
+      </w:r>
+    </w:p>
+    <w:p>
+      <w:pPr>
+        <w:rPr>
+          <w:rFonts w:ascii="Segoe UI" w:hAnsi="Segoe UI" w:cs="Segoe UI"/>
+          <w:color w:val="212121"/>
+          <w:sz w:val="21"/>
+          <w:szCs w:val="21"/>
+        </w:rPr>
+      </w:pPr>
+      <w:r>
+        <w:rPr>
+          <w:rFonts w:ascii="Segoe UI" w:hAnsi="Segoe UI" w:cs="Segoe UI"/>
+          <w:color w:val="212121"/>
+          <w:sz w:val="21"/>
+          <w:szCs w:val="21"/>
+        </w:rPr>
+        <w:t>Quorum is set of one primary and few Replica/inactive copies of a service. Size of the Quorum is 3 nodes</w:t>
+      </w:r>
+      <w:r>
+        <w:rPr>
+          <w:rFonts w:ascii="Segoe UI" w:hAnsi="Segoe UI" w:cs="Segoe UI"/>
+          <w:color w:val="212121"/>
+          <w:sz w:val="21"/>
+          <w:szCs w:val="21"/>
+        </w:rPr>
+        <w:t xml:space="preserve"> (I active/primary and 2 Replica)</w:t>
+      </w:r>
+      <w:r>
+        <w:rPr>
+          <w:rFonts w:ascii="Segoe UI" w:hAnsi="Segoe UI" w:cs="Segoe UI"/>
+          <w:color w:val="212121"/>
+          <w:sz w:val="21"/>
+          <w:szCs w:val="21"/>
+        </w:rPr>
+        <w:t xml:space="preserve">. </w:t>
+      </w:r>
+    </w:p>
+    <w:p>
+      <w:pPr>
+        <w:rPr>
+          <w:rFonts w:ascii="Segoe UI" w:hAnsi="Segoe UI" w:cs="Segoe UI"/>
+          <w:color w:val="212121"/>
+          <w:sz w:val="21"/>
+          <w:szCs w:val="21"/>
+        </w:rPr>
+      </w:pPr>
+    </w:p>
+    <w:p>
+      <w:pPr>
+        <w:rPr>
+          <w:rFonts w:ascii="Segoe UI" w:hAnsi="Segoe UI" w:cs="Segoe UI"/>
+          <w:color w:val="212121"/>
+          <w:sz w:val="21"/>
+          <w:szCs w:val="21"/>
+        </w:rPr>
+      </w:pPr>
+      <w:r>
+        <w:rPr>
+          <w:rFonts w:ascii="Segoe UI" w:hAnsi="Segoe UI" w:cs="Segoe UI"/>
+          <w:color w:val="212121"/>
+          <w:sz w:val="21"/>
+          <w:szCs w:val="21"/>
+        </w:rPr>
+        <w:t xml:space="preserve">Communication between the services we can use Service Remoting (is built-in and is default and preferred way), other options are WCF and Http (like web </w:t>
+      </w:r>
+      <w:proofErr w:type="spellStart"/>
+      <w:r>
+        <w:rPr>
+          <w:rFonts w:ascii="Segoe UI" w:hAnsi="Segoe UI" w:cs="Segoe UI"/>
+          <w:color w:val="212121"/>
+          <w:sz w:val="21"/>
+          <w:szCs w:val="21"/>
+        </w:rPr>
+        <w:t>api</w:t>
+      </w:r>
+      <w:proofErr w:type="spellEnd"/>
+      <w:r>
+        <w:rPr>
+          <w:rFonts w:ascii="Segoe UI" w:hAnsi="Segoe UI" w:cs="Segoe UI"/>
+          <w:color w:val="212121"/>
+          <w:sz w:val="21"/>
+          <w:szCs w:val="21"/>
+        </w:rPr>
+        <w:t>)</w:t>
+      </w:r>
+      <w:r>
+        <w:rPr>
+          <w:rFonts w:ascii="Segoe UI" w:hAnsi="Segoe UI" w:cs="Segoe UI"/>
+          <w:color w:val="212121"/>
+          <w:sz w:val="21"/>
+          <w:szCs w:val="21"/>
+        </w:rPr>
+        <w:t>.</w:t>
+      </w:r>
+      <w:r>
+        <w:rPr>
+          <w:rFonts w:ascii="Segoe UI" w:hAnsi="Segoe UI" w:cs="Segoe UI"/>
+          <w:color w:val="212121"/>
+          <w:sz w:val="21"/>
+          <w:szCs w:val="21"/>
+        </w:rPr>
+        <w:t xml:space="preserve"> For Service Remoting we need to add nugget package </w:t>
+      </w:r>
+      <w:proofErr w:type="spellStart"/>
+      <w:r>
+        <w:rPr>
+          <w:rFonts w:ascii="Segoe UI" w:hAnsi="Segoe UI" w:cs="Segoe UI"/>
+          <w:color w:val="212121"/>
+          <w:sz w:val="21"/>
+          <w:szCs w:val="21"/>
+        </w:rPr>
+        <w:t>Services.Remoting</w:t>
+      </w:r>
+      <w:proofErr w:type="spellEnd"/>
+      <w:r>
+        <w:rPr>
+          <w:rFonts w:ascii="Segoe UI" w:hAnsi="Segoe UI" w:cs="Segoe UI"/>
+          <w:color w:val="212121"/>
+          <w:sz w:val="21"/>
+          <w:szCs w:val="21"/>
+        </w:rPr>
+        <w:t>.</w:t>
+      </w:r>
+    </w:p>
+    <w:p>
+      <w:pPr>
+        <w:rPr>
+          <w:rFonts w:ascii="Segoe UI" w:hAnsi="Segoe UI" w:cs="Segoe UI"/>
+          <w:color w:val="212121"/>
+          <w:sz w:val="21"/>
+          <w:szCs w:val="21"/>
+        </w:rPr>
+      </w:pPr>
+    </w:p>
+    <w:p>
+      <w:pPr>
+        <w:rPr>
+          <w:rFonts w:ascii="Segoe UI" w:hAnsi="Segoe UI" w:cs="Segoe UI"/>
+          <w:color w:val="212121"/>
+          <w:sz w:val="21"/>
+          <w:szCs w:val="21"/>
+        </w:rPr>
+      </w:pPr>
+    </w:p>
+    <w:p>
+      <w:pPr>
+        <w:rPr>
+          <w:rFonts w:ascii="Segoe UI" w:hAnsi="Segoe UI" w:cs="Segoe UI"/>
+          <w:color w:val="212121"/>
+          <w:sz w:val="21"/>
+          <w:szCs w:val="21"/>
+        </w:rPr>
+      </w:pPr>
+      <w:r>
+        <w:rPr>
+          <w:rFonts w:ascii="Segoe UI" w:hAnsi="Segoe UI" w:cs="Segoe UI"/>
+          <w:b/>
+          <w:color w:val="212121"/>
+          <w:sz w:val="21"/>
+          <w:szCs w:val="21"/>
+        </w:rPr>
+        <w:t>Actor Model Support</w:t>
+      </w:r>
+      <w:r>
+        <w:rPr>
+          <w:rFonts w:ascii="Segoe UI" w:hAnsi="Segoe UI" w:cs="Segoe UI"/>
+          <w:color w:val="212121"/>
+          <w:sz w:val="21"/>
+          <w:szCs w:val="21"/>
+        </w:rPr>
+        <w:t>:</w:t>
       </w:r>
       <w:r>
         <w:rPr>
@@ -1532,16 +2010,218 @@
           <w:sz w:val="21"/>
           <w:szCs w:val="21"/>
         </w:rPr>
-        <w:t>Token</w:t>
-      </w:r>
-      <w:r>
-        <w:rPr>
-          <w:rFonts w:ascii="Segoe UI" w:hAnsi="Segoe UI" w:cs="Segoe UI"/>
-          <w:color w:val="212121"/>
-          <w:sz w:val="21"/>
-          <w:szCs w:val="21"/>
-        </w:rPr>
-        <w:t xml:space="preserve"> passed in </w:t>
+        <w:t xml:space="preserve">is a framework built on top of </w:t>
+      </w:r>
+      <w:r>
+        <w:rPr>
+          <w:rFonts w:ascii="Segoe UI" w:hAnsi="Segoe UI" w:cs="Segoe UI"/>
+          <w:color w:val="212121"/>
+          <w:sz w:val="21"/>
+          <w:szCs w:val="21"/>
+        </w:rPr>
+        <w:t>Reliable</w:t>
+      </w:r>
+      <w:r>
+        <w:rPr>
+          <w:rFonts w:ascii="Segoe UI" w:hAnsi="Segoe UI" w:cs="Segoe UI"/>
+          <w:color w:val="212121"/>
+          <w:sz w:val="21"/>
+          <w:szCs w:val="21"/>
+        </w:rPr>
+        <w:t xml:space="preserve"> Services. It’s </w:t>
+      </w:r>
+      <w:r>
+        <w:rPr>
+          <w:rFonts w:ascii="Segoe UI" w:hAnsi="Segoe UI" w:cs="Segoe UI"/>
+          <w:color w:val="212121"/>
+          <w:sz w:val="21"/>
+          <w:szCs w:val="21"/>
+        </w:rPr>
+        <w:t>most popular. Actor = code</w:t>
+      </w:r>
+      <w:r>
+        <w:rPr>
+          <w:rFonts w:ascii="Segoe UI" w:hAnsi="Segoe UI" w:cs="Segoe UI"/>
+          <w:color w:val="212121"/>
+          <w:sz w:val="21"/>
+          <w:szCs w:val="21"/>
+        </w:rPr>
+        <w:t xml:space="preserve"> (</w:t>
+      </w:r>
+      <w:r>
+        <w:rPr>
+          <w:rFonts w:ascii="Segoe UI" w:hAnsi="Segoe UI" w:cs="Segoe UI"/>
+          <w:color w:val="212121"/>
+          <w:sz w:val="21"/>
+          <w:szCs w:val="21"/>
+        </w:rPr>
+        <w:t>Reliable</w:t>
+      </w:r>
+      <w:r>
+        <w:rPr>
+          <w:rFonts w:ascii="Segoe UI" w:hAnsi="Segoe UI" w:cs="Segoe UI"/>
+          <w:color w:val="212121"/>
+          <w:sz w:val="21"/>
+          <w:szCs w:val="21"/>
+        </w:rPr>
+        <w:t xml:space="preserve"> Services)</w:t>
+      </w:r>
+      <w:r>
+        <w:rPr>
+          <w:rFonts w:ascii="Segoe UI" w:hAnsi="Segoe UI" w:cs="Segoe UI"/>
+          <w:color w:val="212121"/>
+          <w:sz w:val="21"/>
+          <w:szCs w:val="21"/>
+        </w:rPr>
+        <w:t xml:space="preserve"> + state </w:t>
+      </w:r>
+      <w:r>
+        <w:rPr>
+          <w:rFonts w:ascii="Segoe UI" w:hAnsi="Segoe UI" w:cs="Segoe UI"/>
+          <w:color w:val="212121"/>
+          <w:sz w:val="21"/>
+          <w:szCs w:val="21"/>
+        </w:rPr>
+        <w:t xml:space="preserve">(e.g. </w:t>
+      </w:r>
+      <w:r>
+        <w:rPr>
+          <w:rFonts w:ascii="Segoe UI" w:hAnsi="Segoe UI" w:cs="Segoe UI"/>
+          <w:color w:val="212121"/>
+          <w:sz w:val="21"/>
+          <w:szCs w:val="21"/>
+        </w:rPr>
+        <w:t>Reliable</w:t>
+      </w:r>
+      <w:r>
+        <w:rPr>
+          <w:rFonts w:ascii="Segoe UI" w:hAnsi="Segoe UI" w:cs="Segoe UI"/>
+          <w:color w:val="212121"/>
+          <w:sz w:val="21"/>
+          <w:szCs w:val="21"/>
+        </w:rPr>
+        <w:t xml:space="preserve"> </w:t>
+      </w:r>
+      <w:r>
+        <w:rPr>
+          <w:rFonts w:ascii="Segoe UI" w:hAnsi="Segoe UI" w:cs="Segoe UI"/>
+          <w:color w:val="212121"/>
+          <w:sz w:val="21"/>
+          <w:szCs w:val="21"/>
+        </w:rPr>
+        <w:t>State</w:t>
+      </w:r>
+      <w:r>
+        <w:rPr>
+          <w:rFonts w:ascii="Segoe UI" w:hAnsi="Segoe UI" w:cs="Segoe UI"/>
+          <w:color w:val="212121"/>
+          <w:sz w:val="21"/>
+          <w:szCs w:val="21"/>
+        </w:rPr>
+        <w:t xml:space="preserve">) </w:t>
+      </w:r>
+      <w:r>
+        <w:rPr>
+          <w:rFonts w:ascii="Segoe UI" w:hAnsi="Segoe UI" w:cs="Segoe UI"/>
+          <w:color w:val="212121"/>
+          <w:sz w:val="21"/>
+          <w:szCs w:val="21"/>
+        </w:rPr>
+        <w:t>+ mailbox + can send messages</w:t>
+      </w:r>
+      <w:r>
+        <w:rPr>
+          <w:rFonts w:ascii="Segoe UI" w:hAnsi="Segoe UI" w:cs="Segoe UI"/>
+          <w:color w:val="212121"/>
+          <w:sz w:val="21"/>
+          <w:szCs w:val="21"/>
+        </w:rPr>
+        <w:t xml:space="preserve"> (e.g. using service remoting)</w:t>
+      </w:r>
+      <w:r>
+        <w:rPr>
+          <w:rFonts w:ascii="Segoe UI" w:hAnsi="Segoe UI" w:cs="Segoe UI"/>
+          <w:color w:val="212121"/>
+          <w:sz w:val="21"/>
+          <w:szCs w:val="21"/>
+        </w:rPr>
+        <w:t>.</w:t>
+      </w:r>
+    </w:p>
+    <w:p>
+      <w:pPr>
+        <w:rPr>
+          <w:rFonts w:ascii="Segoe UI" w:hAnsi="Segoe UI" w:cs="Segoe UI"/>
+          <w:color w:val="212121"/>
+          <w:sz w:val="21"/>
+          <w:szCs w:val="21"/>
+        </w:rPr>
+      </w:pPr>
+      <w:r>
+        <w:rPr>
+          <w:rFonts w:ascii="Segoe UI" w:hAnsi="Segoe UI" w:cs="Segoe UI"/>
+          <w:color w:val="212121"/>
+          <w:sz w:val="21"/>
+          <w:szCs w:val="21"/>
+        </w:rPr>
+        <w:lastRenderedPageBreak/>
+        <w:t xml:space="preserve">Message sent and received are like method calls. In mail box messages are queued and it can only process one message at a time and returns the results.  </w:t>
+      </w:r>
+    </w:p>
+    <w:p>
+      <w:pPr>
+        <w:rPr>
+          <w:rFonts w:ascii="Segoe UI" w:hAnsi="Segoe UI" w:cs="Segoe UI"/>
+          <w:color w:val="212121"/>
+          <w:sz w:val="21"/>
+          <w:szCs w:val="21"/>
+        </w:rPr>
+      </w:pPr>
+      <w:r>
+        <w:rPr>
+          <w:rFonts w:ascii="Segoe UI" w:hAnsi="Segoe UI" w:cs="Segoe UI"/>
+          <w:color w:val="212121"/>
+          <w:sz w:val="21"/>
+          <w:szCs w:val="21"/>
+        </w:rPr>
+        <w:t xml:space="preserve">Multiple actors can run </w:t>
+      </w:r>
+      <w:r>
+        <w:rPr>
+          <w:rFonts w:ascii="Segoe UI" w:hAnsi="Segoe UI" w:cs="Segoe UI"/>
+          <w:color w:val="212121"/>
+          <w:sz w:val="21"/>
+          <w:szCs w:val="21"/>
+        </w:rPr>
+        <w:t>parallel</w:t>
+      </w:r>
+      <w:r>
+        <w:rPr>
+          <w:rFonts w:ascii="Segoe UI" w:hAnsi="Segoe UI" w:cs="Segoe UI"/>
+          <w:color w:val="212121"/>
+          <w:sz w:val="21"/>
+          <w:szCs w:val="21"/>
+        </w:rPr>
+        <w:t xml:space="preserve">, but one actor processes messages sequentially. </w:t>
+      </w:r>
+    </w:p>
+    <w:p>
+      <w:pPr>
+        <w:rPr>
+          <w:rFonts w:ascii="Segoe UI" w:hAnsi="Segoe UI" w:cs="Segoe UI"/>
+          <w:color w:val="212121"/>
+          <w:sz w:val="21"/>
+          <w:szCs w:val="21"/>
+        </w:rPr>
+      </w:pPr>
+      <w:r>
+        <w:rPr>
+          <w:rFonts w:ascii="Segoe UI" w:hAnsi="Segoe UI" w:cs="Segoe UI"/>
+          <w:color w:val="212121"/>
+          <w:sz w:val="21"/>
+          <w:szCs w:val="21"/>
+        </w:rPr>
+        <w:t xml:space="preserve">In VS add nugget package </w:t>
       </w:r>
       <w:proofErr w:type="spellStart"/>
       <w:r>
@@ -1551,7 +2231,7 @@
           <w:sz w:val="21"/>
           <w:szCs w:val="21"/>
         </w:rPr>
-        <w:t>RunAsync</w:t>
+        <w:t>ServiceFabric.Actors</w:t>
       </w:r>
       <w:proofErr w:type="spellEnd"/>
       <w:r>
@@ -1561,34 +2241,91 @@
           <w:sz w:val="21"/>
           <w:szCs w:val="21"/>
         </w:rPr>
-        <w:t xml:space="preserve">. After this it closes all the listeners and finally destroy class instance. </w:t>
-      </w:r>
-      <w:r>
-        <w:rPr>
-          <w:rFonts w:ascii="Segoe UI" w:hAnsi="Segoe UI" w:cs="Segoe UI"/>
-          <w:color w:val="212121"/>
-          <w:sz w:val="21"/>
-          <w:szCs w:val="21"/>
-        </w:rPr>
-        <w:t xml:space="preserve">We should care about the </w:t>
-      </w:r>
-      <w:r>
-        <w:rPr>
-          <w:rFonts w:ascii="Segoe UI" w:hAnsi="Segoe UI" w:cs="Segoe UI"/>
-          <w:color w:val="212121"/>
-          <w:sz w:val="21"/>
-          <w:szCs w:val="21"/>
-        </w:rPr>
-        <w:t xml:space="preserve">Cancellation </w:t>
-      </w:r>
-      <w:r>
-        <w:rPr>
-          <w:rFonts w:ascii="Segoe UI" w:hAnsi="Segoe UI" w:cs="Segoe UI"/>
-          <w:color w:val="212121"/>
-          <w:sz w:val="21"/>
-          <w:szCs w:val="21"/>
-        </w:rPr>
-        <w:t>Token in case of state-full service.</w:t>
+        <w:t>.</w:t>
+      </w:r>
+    </w:p>
+    <w:p>
+      <w:pPr>
+        <w:rPr>
+          <w:rFonts w:ascii="Segoe UI" w:hAnsi="Segoe UI" w:cs="Segoe UI"/>
+          <w:color w:val="212121"/>
+          <w:sz w:val="21"/>
+          <w:szCs w:val="21"/>
+        </w:rPr>
+      </w:pPr>
+    </w:p>
+    <w:p>
+      <w:pPr>
+        <w:rPr>
+          <w:rFonts w:ascii="Segoe UI" w:hAnsi="Segoe UI" w:cs="Segoe UI"/>
+          <w:color w:val="212121"/>
+          <w:sz w:val="21"/>
+          <w:szCs w:val="21"/>
+        </w:rPr>
+      </w:pPr>
+      <w:r>
+        <w:rPr>
+          <w:rFonts w:ascii="Segoe UI" w:hAnsi="Segoe UI" w:cs="Segoe UI"/>
+          <w:color w:val="212121"/>
+          <w:sz w:val="21"/>
+          <w:szCs w:val="21"/>
+        </w:rPr>
+        <w:t xml:space="preserve">Cluster = Nodes </w:t>
+      </w:r>
+    </w:p>
+    <w:p>
+      <w:pPr>
+        <w:rPr>
+          <w:rFonts w:ascii="Segoe UI" w:hAnsi="Segoe UI" w:cs="Segoe UI"/>
+          <w:color w:val="212121"/>
+          <w:sz w:val="21"/>
+          <w:szCs w:val="21"/>
+        </w:rPr>
+      </w:pPr>
+      <w:r>
+        <w:rPr>
+          <w:rFonts w:ascii="Segoe UI" w:hAnsi="Segoe UI" w:cs="Segoe UI"/>
+          <w:color w:val="212121"/>
+          <w:sz w:val="21"/>
+          <w:szCs w:val="21"/>
+        </w:rPr>
+        <w:t xml:space="preserve">Node = normal computer with OS and </w:t>
+      </w:r>
+      <w:r>
+        <w:rPr>
+          <w:rFonts w:ascii="Segoe UI" w:hAnsi="Segoe UI" w:cs="Segoe UI"/>
+          <w:color w:val="212121"/>
+          <w:sz w:val="21"/>
+          <w:szCs w:val="21"/>
+        </w:rPr>
+        <w:t>Service</w:t>
+      </w:r>
+      <w:r>
+        <w:rPr>
+          <w:rFonts w:ascii="Segoe UI" w:hAnsi="Segoe UI" w:cs="Segoe UI"/>
+          <w:color w:val="212121"/>
+          <w:sz w:val="21"/>
+          <w:szCs w:val="21"/>
+        </w:rPr>
+        <w:t xml:space="preserve"> </w:t>
+      </w:r>
+      <w:r>
+        <w:rPr>
+          <w:rFonts w:ascii="Segoe UI" w:hAnsi="Segoe UI" w:cs="Segoe UI"/>
+          <w:color w:val="212121"/>
+          <w:sz w:val="21"/>
+          <w:szCs w:val="21"/>
+        </w:rPr>
+        <w:t xml:space="preserve">Fabric </w:t>
+      </w:r>
+      <w:r>
+        <w:rPr>
+          <w:rFonts w:ascii="Segoe UI" w:hAnsi="Segoe UI" w:cs="Segoe UI"/>
+          <w:color w:val="212121"/>
+          <w:sz w:val="21"/>
+          <w:szCs w:val="21"/>
+        </w:rPr>
+        <w:t xml:space="preserve">runtime. Each node can host multiple applications. </w:t>
       </w:r>
     </w:p>
     <w:p>
@@ -1618,57 +2355,46 @@
           <w:sz w:val="21"/>
           <w:szCs w:val="21"/>
         </w:rPr>
-        <w:t>S</w:t>
-      </w:r>
-      <w:r>
-        <w:rPr>
-          <w:rFonts w:ascii="Segoe UI" w:hAnsi="Segoe UI" w:cs="Segoe UI"/>
-          <w:b/>
-          <w:color w:val="212121"/>
-          <w:sz w:val="21"/>
-          <w:szCs w:val="21"/>
-        </w:rPr>
-        <w:t xml:space="preserve">tate </w:t>
-      </w:r>
-      <w:r>
-        <w:rPr>
-          <w:rFonts w:ascii="Segoe UI" w:hAnsi="Segoe UI" w:cs="Segoe UI"/>
-          <w:b/>
-          <w:color w:val="212121"/>
-          <w:sz w:val="21"/>
-          <w:szCs w:val="21"/>
-        </w:rPr>
-        <w:t>API</w:t>
-      </w:r>
-      <w:r>
-        <w:rPr>
-          <w:rFonts w:ascii="Segoe UI" w:hAnsi="Segoe UI" w:cs="Segoe UI"/>
-          <w:color w:val="212121"/>
-          <w:sz w:val="21"/>
-          <w:szCs w:val="21"/>
-        </w:rPr>
-        <w:t xml:space="preserve">: Azure Service Fabric has </w:t>
-      </w:r>
-      <w:proofErr w:type="gramStart"/>
-      <w:r>
-        <w:rPr>
-          <w:rFonts w:ascii="Segoe UI" w:hAnsi="Segoe UI" w:cs="Segoe UI"/>
-          <w:color w:val="212121"/>
-          <w:sz w:val="21"/>
-          <w:szCs w:val="21"/>
-        </w:rPr>
-        <w:t>it’s</w:t>
-      </w:r>
-      <w:proofErr w:type="gramEnd"/>
-      <w:r>
-        <w:rPr>
-          <w:rFonts w:ascii="Segoe UI" w:hAnsi="Segoe UI" w:cs="Segoe UI"/>
-          <w:color w:val="212121"/>
-          <w:sz w:val="21"/>
-          <w:szCs w:val="21"/>
-        </w:rPr>
-        <w:t xml:space="preserve"> state </w:t>
-      </w:r>
+        <w:t>SF Deployment</w:t>
+      </w:r>
+      <w:r>
+        <w:rPr>
+          <w:rFonts w:ascii="Segoe UI" w:hAnsi="Segoe UI" w:cs="Segoe UI"/>
+          <w:color w:val="212121"/>
+          <w:sz w:val="21"/>
+          <w:szCs w:val="21"/>
+        </w:rPr>
+        <w:t xml:space="preserve">: Need MS Build &amp; PowerShell </w:t>
+      </w:r>
+    </w:p>
+    <w:p>
+      <w:pPr>
+        <w:rPr>
+          <w:rFonts w:ascii="Segoe UI" w:hAnsi="Segoe UI" w:cs="Segoe UI"/>
+          <w:color w:val="212121"/>
+          <w:sz w:val="21"/>
+          <w:szCs w:val="21"/>
+        </w:rPr>
+      </w:pPr>
+      <w:r>
+        <w:rPr>
+          <w:rFonts w:ascii="Segoe UI" w:hAnsi="Segoe UI" w:cs="Segoe UI"/>
+          <w:color w:val="212121"/>
+          <w:sz w:val="21"/>
+          <w:szCs w:val="21"/>
+        </w:rPr>
+        <w:t>Another option is Azure CLI</w:t>
+      </w:r>
+    </w:p>
+    <w:p>
+      <w:pPr>
+        <w:rPr>
+          <w:rFonts w:ascii="Segoe UI" w:hAnsi="Segoe UI" w:cs="Segoe UI"/>
+          <w:color w:val="212121"/>
+          <w:sz w:val="21"/>
+          <w:szCs w:val="21"/>
+        </w:rPr>
+      </w:pPr>
       <w:proofErr w:type="spellStart"/>
       <w:r>
         <w:rPr>
@@ -1677,7 +2403,7 @@
           <w:sz w:val="21"/>
           <w:szCs w:val="21"/>
         </w:rPr>
-        <w:t>api</w:t>
+        <w:t>MSBuild</w:t>
       </w:r>
       <w:proofErr w:type="spellEnd"/>
       <w:r>
@@ -1687,752 +2413,6 @@
           <w:sz w:val="21"/>
           <w:szCs w:val="21"/>
         </w:rPr>
-        <w:t xml:space="preserve"> for each service type which is isolated from each other. It’s much faster than talking to the external database etc. as it </w:t>
-      </w:r>
-      <w:r>
-        <w:rPr>
-          <w:rFonts w:ascii="Segoe UI" w:hAnsi="Segoe UI" w:cs="Segoe UI"/>
-          <w:color w:val="212121"/>
-          <w:sz w:val="21"/>
-          <w:szCs w:val="21"/>
-        </w:rPr>
-        <w:t>stores</w:t>
-      </w:r>
-      <w:r>
-        <w:rPr>
-          <w:rFonts w:ascii="Segoe UI" w:hAnsi="Segoe UI" w:cs="Segoe UI"/>
-          <w:color w:val="212121"/>
-          <w:sz w:val="21"/>
-          <w:szCs w:val="21"/>
-        </w:rPr>
-        <w:t xml:space="preserve"> state on the local machine on the same disk. There is no need to open network connections, login to the databases, handshaking and encryption etc. Every time some data is written on it is replicated to few other</w:t>
-      </w:r>
-      <w:r>
-        <w:rPr>
-          <w:rFonts w:ascii="Segoe UI" w:hAnsi="Segoe UI" w:cs="Segoe UI"/>
-          <w:color w:val="212121"/>
-          <w:sz w:val="21"/>
-          <w:szCs w:val="21"/>
-        </w:rPr>
-        <w:t xml:space="preserve"> multiple</w:t>
-      </w:r>
-      <w:r>
-        <w:rPr>
-          <w:rFonts w:ascii="Segoe UI" w:hAnsi="Segoe UI" w:cs="Segoe UI"/>
-          <w:color w:val="212121"/>
-          <w:sz w:val="21"/>
-          <w:szCs w:val="21"/>
-        </w:rPr>
-        <w:t xml:space="preserve"> copies and no data is lost if one fails. </w:t>
-      </w:r>
-      <w:r>
-        <w:rPr>
-          <w:rFonts w:ascii="Segoe UI" w:hAnsi="Segoe UI" w:cs="Segoe UI"/>
-          <w:color w:val="212121"/>
-          <w:sz w:val="21"/>
-          <w:szCs w:val="21"/>
-        </w:rPr>
-        <w:t xml:space="preserve">So if </w:t>
-      </w:r>
-      <w:proofErr w:type="spellStart"/>
-      <w:r>
-        <w:rPr>
-          <w:rFonts w:ascii="Segoe UI" w:hAnsi="Segoe UI" w:cs="Segoe UI"/>
-          <w:color w:val="212121"/>
-          <w:sz w:val="21"/>
-          <w:szCs w:val="21"/>
-        </w:rPr>
-        <w:t>primery</w:t>
-      </w:r>
-      <w:proofErr w:type="spellEnd"/>
-      <w:r>
-        <w:rPr>
-          <w:rFonts w:ascii="Segoe UI" w:hAnsi="Segoe UI" w:cs="Segoe UI"/>
-          <w:color w:val="212121"/>
-          <w:sz w:val="21"/>
-          <w:szCs w:val="21"/>
-        </w:rPr>
-        <w:t xml:space="preserve"> copy gets fails, it makes another copy active. </w:t>
-      </w:r>
-    </w:p>
-    <w:p>
-      <w:pPr>
-        <w:rPr>
-          <w:rFonts w:ascii="Segoe UI" w:hAnsi="Segoe UI" w:cs="Segoe UI"/>
-          <w:color w:val="212121"/>
-          <w:sz w:val="21"/>
-          <w:szCs w:val="21"/>
-        </w:rPr>
-      </w:pPr>
-    </w:p>
-    <w:p>
-      <w:pPr>
-        <w:rPr>
-          <w:rFonts w:ascii="Segoe UI" w:hAnsi="Segoe UI" w:cs="Segoe UI"/>
-          <w:color w:val="212121"/>
-          <w:sz w:val="21"/>
-          <w:szCs w:val="21"/>
-        </w:rPr>
-      </w:pPr>
-      <w:r>
-        <w:rPr>
-          <w:rFonts w:ascii="Segoe UI" w:hAnsi="Segoe UI" w:cs="Segoe UI"/>
-          <w:color w:val="212121"/>
-          <w:sz w:val="21"/>
-          <w:szCs w:val="21"/>
-        </w:rPr>
-        <w:t xml:space="preserve">The simplest way to store anything in a service is by using built-in </w:t>
-      </w:r>
-      <w:proofErr w:type="spellStart"/>
-      <w:r>
-        <w:rPr>
-          <w:rFonts w:ascii="Segoe UI" w:hAnsi="Segoe UI" w:cs="Segoe UI"/>
-          <w:b/>
-          <w:color w:val="212121"/>
-          <w:sz w:val="21"/>
-          <w:szCs w:val="21"/>
-        </w:rPr>
-        <w:t>ReliableStateManager</w:t>
-      </w:r>
-      <w:proofErr w:type="spellEnd"/>
-      <w:r>
-        <w:rPr>
-          <w:rFonts w:ascii="Segoe UI" w:hAnsi="Segoe UI" w:cs="Segoe UI"/>
-          <w:color w:val="212121"/>
-          <w:sz w:val="21"/>
-          <w:szCs w:val="21"/>
-        </w:rPr>
-        <w:t xml:space="preserve">. It’s like a normal dictionary collection. </w:t>
-      </w:r>
-    </w:p>
-    <w:p>
-      <w:pPr>
-        <w:rPr>
-          <w:rFonts w:ascii="Segoe UI" w:hAnsi="Segoe UI" w:cs="Segoe UI"/>
-          <w:color w:val="212121"/>
-          <w:sz w:val="21"/>
-          <w:szCs w:val="21"/>
-        </w:rPr>
-      </w:pPr>
-      <w:r>
-        <w:rPr>
-          <w:rFonts w:ascii="Segoe UI" w:hAnsi="Segoe UI" w:cs="Segoe UI"/>
-          <w:color w:val="212121"/>
-          <w:sz w:val="21"/>
-          <w:szCs w:val="21"/>
-        </w:rPr>
-        <w:t xml:space="preserve">All the operation in Service Fabric requires Transections just like database transections. </w:t>
-      </w:r>
-    </w:p>
-    <w:p>
-      <w:pPr>
-        <w:rPr>
-          <w:rFonts w:ascii="Segoe UI" w:hAnsi="Segoe UI" w:cs="Segoe UI"/>
-          <w:color w:val="212121"/>
-          <w:sz w:val="21"/>
-          <w:szCs w:val="21"/>
-        </w:rPr>
-      </w:pPr>
-      <w:r>
-        <w:rPr>
-          <w:rFonts w:ascii="Segoe UI" w:hAnsi="Segoe UI" w:cs="Segoe UI"/>
-          <w:color w:val="212121"/>
-          <w:sz w:val="21"/>
-          <w:szCs w:val="21"/>
-        </w:rPr>
-        <w:t>Quorum is set of one primary and few Replica/inactive copies of a service. Size of the Quorum is 3 nodes</w:t>
-      </w:r>
-      <w:r>
-        <w:rPr>
-          <w:rFonts w:ascii="Segoe UI" w:hAnsi="Segoe UI" w:cs="Segoe UI"/>
-          <w:color w:val="212121"/>
-          <w:sz w:val="21"/>
-          <w:szCs w:val="21"/>
-        </w:rPr>
-        <w:t xml:space="preserve"> (I active/primary and 2 Replica)</w:t>
-      </w:r>
-      <w:r>
-        <w:rPr>
-          <w:rFonts w:ascii="Segoe UI" w:hAnsi="Segoe UI" w:cs="Segoe UI"/>
-          <w:color w:val="212121"/>
-          <w:sz w:val="21"/>
-          <w:szCs w:val="21"/>
-        </w:rPr>
-        <w:t xml:space="preserve">. </w:t>
-      </w:r>
-    </w:p>
-    <w:p>
-      <w:pPr>
-        <w:rPr>
-          <w:rFonts w:ascii="Segoe UI" w:hAnsi="Segoe UI" w:cs="Segoe UI"/>
-          <w:color w:val="212121"/>
-          <w:sz w:val="21"/>
-          <w:szCs w:val="21"/>
-        </w:rPr>
-      </w:pPr>
-    </w:p>
-    <w:p>
-      <w:pPr>
-        <w:rPr>
-          <w:rFonts w:ascii="Segoe UI" w:hAnsi="Segoe UI" w:cs="Segoe UI"/>
-          <w:color w:val="212121"/>
-          <w:sz w:val="21"/>
-          <w:szCs w:val="21"/>
-        </w:rPr>
-      </w:pPr>
-      <w:r>
-        <w:rPr>
-          <w:rFonts w:ascii="Segoe UI" w:hAnsi="Segoe UI" w:cs="Segoe UI"/>
-          <w:color w:val="212121"/>
-          <w:sz w:val="21"/>
-          <w:szCs w:val="21"/>
-        </w:rPr>
-        <w:t xml:space="preserve">Communication between the services we can use Service Remoting (is built-in and is default and preferred way), other options are WCF and Http (like web </w:t>
-      </w:r>
-      <w:proofErr w:type="spellStart"/>
-      <w:r>
-        <w:rPr>
-          <w:rFonts w:ascii="Segoe UI" w:hAnsi="Segoe UI" w:cs="Segoe UI"/>
-          <w:color w:val="212121"/>
-          <w:sz w:val="21"/>
-          <w:szCs w:val="21"/>
-        </w:rPr>
-        <w:t>api</w:t>
-      </w:r>
-      <w:proofErr w:type="spellEnd"/>
-      <w:r>
-        <w:rPr>
-          <w:rFonts w:ascii="Segoe UI" w:hAnsi="Segoe UI" w:cs="Segoe UI"/>
-          <w:color w:val="212121"/>
-          <w:sz w:val="21"/>
-          <w:szCs w:val="21"/>
-        </w:rPr>
-        <w:t>)</w:t>
-      </w:r>
-      <w:r>
-        <w:rPr>
-          <w:rFonts w:ascii="Segoe UI" w:hAnsi="Segoe UI" w:cs="Segoe UI"/>
-          <w:color w:val="212121"/>
-          <w:sz w:val="21"/>
-          <w:szCs w:val="21"/>
-        </w:rPr>
-        <w:t>.</w:t>
-      </w:r>
-      <w:r>
-        <w:rPr>
-          <w:rFonts w:ascii="Segoe UI" w:hAnsi="Segoe UI" w:cs="Segoe UI"/>
-          <w:color w:val="212121"/>
-          <w:sz w:val="21"/>
-          <w:szCs w:val="21"/>
-        </w:rPr>
-        <w:t xml:space="preserve"> For </w:t>
-      </w:r>
-      <w:r>
-        <w:rPr>
-          <w:rFonts w:ascii="Segoe UI" w:hAnsi="Segoe UI" w:cs="Segoe UI"/>
-          <w:color w:val="212121"/>
-          <w:sz w:val="21"/>
-          <w:szCs w:val="21"/>
-        </w:rPr>
-        <w:t>Service Remoting</w:t>
-      </w:r>
-      <w:r>
-        <w:rPr>
-          <w:rFonts w:ascii="Segoe UI" w:hAnsi="Segoe UI" w:cs="Segoe UI"/>
-          <w:color w:val="212121"/>
-          <w:sz w:val="21"/>
-          <w:szCs w:val="21"/>
-        </w:rPr>
-        <w:t xml:space="preserve"> we need to add nugget package </w:t>
-      </w:r>
-      <w:proofErr w:type="spellStart"/>
-      <w:r>
-        <w:rPr>
-          <w:rFonts w:ascii="Segoe UI" w:hAnsi="Segoe UI" w:cs="Segoe UI"/>
-          <w:color w:val="212121"/>
-          <w:sz w:val="21"/>
-          <w:szCs w:val="21"/>
-        </w:rPr>
-        <w:t>Services.Remoting</w:t>
-      </w:r>
-      <w:proofErr w:type="spellEnd"/>
-      <w:r>
-        <w:rPr>
-          <w:rFonts w:ascii="Segoe UI" w:hAnsi="Segoe UI" w:cs="Segoe UI"/>
-          <w:color w:val="212121"/>
-          <w:sz w:val="21"/>
-          <w:szCs w:val="21"/>
-        </w:rPr>
-        <w:t>.</w:t>
-      </w:r>
-    </w:p>
-    <w:p>
-      <w:pPr>
-        <w:rPr>
-          <w:rFonts w:ascii="Segoe UI" w:hAnsi="Segoe UI" w:cs="Segoe UI"/>
-          <w:color w:val="212121"/>
-          <w:sz w:val="21"/>
-          <w:szCs w:val="21"/>
-        </w:rPr>
-      </w:pPr>
-    </w:p>
-    <w:p>
-      <w:pPr>
-        <w:rPr>
-          <w:rFonts w:ascii="Segoe UI" w:hAnsi="Segoe UI" w:cs="Segoe UI"/>
-          <w:color w:val="212121"/>
-          <w:sz w:val="21"/>
-          <w:szCs w:val="21"/>
-        </w:rPr>
-      </w:pPr>
-    </w:p>
-    <w:p>
-      <w:pPr>
-        <w:rPr>
-          <w:rFonts w:ascii="Segoe UI" w:hAnsi="Segoe UI" w:cs="Segoe UI"/>
-          <w:color w:val="212121"/>
-          <w:sz w:val="21"/>
-          <w:szCs w:val="21"/>
-        </w:rPr>
-      </w:pPr>
-      <w:r>
-        <w:rPr>
-          <w:rFonts w:ascii="Segoe UI" w:hAnsi="Segoe UI" w:cs="Segoe UI"/>
-          <w:b/>
-          <w:color w:val="212121"/>
-          <w:sz w:val="21"/>
-          <w:szCs w:val="21"/>
-        </w:rPr>
-        <w:t>Actor Model Support</w:t>
-      </w:r>
-      <w:r>
-        <w:rPr>
-          <w:rFonts w:ascii="Segoe UI" w:hAnsi="Segoe UI" w:cs="Segoe UI"/>
-          <w:color w:val="212121"/>
-          <w:sz w:val="21"/>
-          <w:szCs w:val="21"/>
-        </w:rPr>
-        <w:t>:</w:t>
-      </w:r>
-      <w:r>
-        <w:rPr>
-          <w:rFonts w:ascii="Segoe UI" w:hAnsi="Segoe UI" w:cs="Segoe UI"/>
-          <w:color w:val="212121"/>
-          <w:sz w:val="21"/>
-          <w:szCs w:val="21"/>
-        </w:rPr>
-        <w:t xml:space="preserve"> </w:t>
-      </w:r>
-      <w:r>
-        <w:rPr>
-          <w:rFonts w:ascii="Segoe UI" w:hAnsi="Segoe UI" w:cs="Segoe UI"/>
-          <w:color w:val="212121"/>
-          <w:sz w:val="21"/>
-          <w:szCs w:val="21"/>
-        </w:rPr>
-        <w:t xml:space="preserve">is a framework built on top of </w:t>
-      </w:r>
-      <w:r>
-        <w:rPr>
-          <w:rFonts w:ascii="Segoe UI" w:hAnsi="Segoe UI" w:cs="Segoe UI"/>
-          <w:color w:val="212121"/>
-          <w:sz w:val="21"/>
-          <w:szCs w:val="21"/>
-        </w:rPr>
-        <w:t>Reliable</w:t>
-      </w:r>
-      <w:r>
-        <w:rPr>
-          <w:rFonts w:ascii="Segoe UI" w:hAnsi="Segoe UI" w:cs="Segoe UI"/>
-          <w:color w:val="212121"/>
-          <w:sz w:val="21"/>
-          <w:szCs w:val="21"/>
-        </w:rPr>
-        <w:t xml:space="preserve"> Services. It’s </w:t>
-      </w:r>
-      <w:r>
-        <w:rPr>
-          <w:rFonts w:ascii="Segoe UI" w:hAnsi="Segoe UI" w:cs="Segoe UI"/>
-          <w:color w:val="212121"/>
-          <w:sz w:val="21"/>
-          <w:szCs w:val="21"/>
-        </w:rPr>
-        <w:t>most popular. Actor = code</w:t>
-      </w:r>
-      <w:r>
-        <w:rPr>
-          <w:rFonts w:ascii="Segoe UI" w:hAnsi="Segoe UI" w:cs="Segoe UI"/>
-          <w:color w:val="212121"/>
-          <w:sz w:val="21"/>
-          <w:szCs w:val="21"/>
-        </w:rPr>
-        <w:t xml:space="preserve"> (</w:t>
-      </w:r>
-      <w:r>
-        <w:rPr>
-          <w:rFonts w:ascii="Segoe UI" w:hAnsi="Segoe UI" w:cs="Segoe UI"/>
-          <w:color w:val="212121"/>
-          <w:sz w:val="21"/>
-          <w:szCs w:val="21"/>
-        </w:rPr>
-        <w:t>Reliable</w:t>
-      </w:r>
-      <w:r>
-        <w:rPr>
-          <w:rFonts w:ascii="Segoe UI" w:hAnsi="Segoe UI" w:cs="Segoe UI"/>
-          <w:color w:val="212121"/>
-          <w:sz w:val="21"/>
-          <w:szCs w:val="21"/>
-        </w:rPr>
-        <w:t xml:space="preserve"> Services)</w:t>
-      </w:r>
-      <w:r>
-        <w:rPr>
-          <w:rFonts w:ascii="Segoe UI" w:hAnsi="Segoe UI" w:cs="Segoe UI"/>
-          <w:color w:val="212121"/>
-          <w:sz w:val="21"/>
-          <w:szCs w:val="21"/>
-        </w:rPr>
-        <w:t xml:space="preserve"> + state </w:t>
-      </w:r>
-      <w:r>
-        <w:rPr>
-          <w:rFonts w:ascii="Segoe UI" w:hAnsi="Segoe UI" w:cs="Segoe UI"/>
-          <w:color w:val="212121"/>
-          <w:sz w:val="21"/>
-          <w:szCs w:val="21"/>
-        </w:rPr>
-        <w:t xml:space="preserve">(e.g. </w:t>
-      </w:r>
-      <w:r>
-        <w:rPr>
-          <w:rFonts w:ascii="Segoe UI" w:hAnsi="Segoe UI" w:cs="Segoe UI"/>
-          <w:color w:val="212121"/>
-          <w:sz w:val="21"/>
-          <w:szCs w:val="21"/>
-        </w:rPr>
-        <w:t>Reliable</w:t>
-      </w:r>
-      <w:r>
-        <w:rPr>
-          <w:rFonts w:ascii="Segoe UI" w:hAnsi="Segoe UI" w:cs="Segoe UI"/>
-          <w:color w:val="212121"/>
-          <w:sz w:val="21"/>
-          <w:szCs w:val="21"/>
-        </w:rPr>
-        <w:t xml:space="preserve"> </w:t>
-      </w:r>
-      <w:r>
-        <w:rPr>
-          <w:rFonts w:ascii="Segoe UI" w:hAnsi="Segoe UI" w:cs="Segoe UI"/>
-          <w:color w:val="212121"/>
-          <w:sz w:val="21"/>
-          <w:szCs w:val="21"/>
-        </w:rPr>
-        <w:t>State</w:t>
-      </w:r>
-      <w:r>
-        <w:rPr>
-          <w:rFonts w:ascii="Segoe UI" w:hAnsi="Segoe UI" w:cs="Segoe UI"/>
-          <w:color w:val="212121"/>
-          <w:sz w:val="21"/>
-          <w:szCs w:val="21"/>
-        </w:rPr>
-        <w:t xml:space="preserve">) </w:t>
-      </w:r>
-      <w:r>
-        <w:rPr>
-          <w:rFonts w:ascii="Segoe UI" w:hAnsi="Segoe UI" w:cs="Segoe UI"/>
-          <w:color w:val="212121"/>
-          <w:sz w:val="21"/>
-          <w:szCs w:val="21"/>
-        </w:rPr>
-        <w:t>+ mailbox + can send messages</w:t>
-      </w:r>
-      <w:r>
-        <w:rPr>
-          <w:rFonts w:ascii="Segoe UI" w:hAnsi="Segoe UI" w:cs="Segoe UI"/>
-          <w:color w:val="212121"/>
-          <w:sz w:val="21"/>
-          <w:szCs w:val="21"/>
-        </w:rPr>
-        <w:t xml:space="preserve"> (e.g. using service remoting)</w:t>
-      </w:r>
-      <w:r>
-        <w:rPr>
-          <w:rFonts w:ascii="Segoe UI" w:hAnsi="Segoe UI" w:cs="Segoe UI"/>
-          <w:color w:val="212121"/>
-          <w:sz w:val="21"/>
-          <w:szCs w:val="21"/>
-        </w:rPr>
-        <w:t>.</w:t>
-      </w:r>
-    </w:p>
-    <w:p>
-      <w:pPr>
-        <w:rPr>
-          <w:rFonts w:ascii="Segoe UI" w:hAnsi="Segoe UI" w:cs="Segoe UI"/>
-          <w:color w:val="212121"/>
-          <w:sz w:val="21"/>
-          <w:szCs w:val="21"/>
-        </w:rPr>
-      </w:pPr>
-      <w:r>
-        <w:rPr>
-          <w:rFonts w:ascii="Segoe UI" w:hAnsi="Segoe UI" w:cs="Segoe UI"/>
-          <w:color w:val="212121"/>
-          <w:sz w:val="21"/>
-          <w:szCs w:val="21"/>
-        </w:rPr>
-        <w:t xml:space="preserve">Message sent and received are like method calls. In mail box messages are queued and it can only process one message at a time and returns the results.  </w:t>
-      </w:r>
-    </w:p>
-    <w:p>
-      <w:pPr>
-        <w:rPr>
-          <w:rFonts w:ascii="Segoe UI" w:hAnsi="Segoe UI" w:cs="Segoe UI"/>
-          <w:color w:val="212121"/>
-          <w:sz w:val="21"/>
-          <w:szCs w:val="21"/>
-        </w:rPr>
-      </w:pPr>
-      <w:r>
-        <w:rPr>
-          <w:rFonts w:ascii="Segoe UI" w:hAnsi="Segoe UI" w:cs="Segoe UI"/>
-          <w:color w:val="212121"/>
-          <w:sz w:val="21"/>
-          <w:szCs w:val="21"/>
-        </w:rPr>
-        <w:t xml:space="preserve">Multiple actors can run </w:t>
-      </w:r>
-      <w:r>
-        <w:rPr>
-          <w:rFonts w:ascii="Segoe UI" w:hAnsi="Segoe UI" w:cs="Segoe UI"/>
-          <w:color w:val="212121"/>
-          <w:sz w:val="21"/>
-          <w:szCs w:val="21"/>
-        </w:rPr>
-        <w:t>parallel</w:t>
-      </w:r>
-      <w:r>
-        <w:rPr>
-          <w:rFonts w:ascii="Segoe UI" w:hAnsi="Segoe UI" w:cs="Segoe UI"/>
-          <w:color w:val="212121"/>
-          <w:sz w:val="21"/>
-          <w:szCs w:val="21"/>
-        </w:rPr>
-        <w:t xml:space="preserve">, but one actor processes messages sequentially. </w:t>
-      </w:r>
-    </w:p>
-    <w:p>
-      <w:pPr>
-        <w:rPr>
-          <w:rFonts w:ascii="Segoe UI" w:hAnsi="Segoe UI" w:cs="Segoe UI"/>
-          <w:color w:val="212121"/>
-          <w:sz w:val="21"/>
-          <w:szCs w:val="21"/>
-        </w:rPr>
-      </w:pPr>
-      <w:r>
-        <w:rPr>
-          <w:rFonts w:ascii="Segoe UI" w:hAnsi="Segoe UI" w:cs="Segoe UI"/>
-          <w:color w:val="212121"/>
-          <w:sz w:val="21"/>
-          <w:szCs w:val="21"/>
-        </w:rPr>
-        <w:t xml:space="preserve">In VS add nugget package </w:t>
-      </w:r>
-      <w:proofErr w:type="spellStart"/>
-      <w:r>
-        <w:rPr>
-          <w:rFonts w:ascii="Segoe UI" w:hAnsi="Segoe UI" w:cs="Segoe UI"/>
-          <w:color w:val="212121"/>
-          <w:sz w:val="21"/>
-          <w:szCs w:val="21"/>
-        </w:rPr>
-        <w:t>ServiceFabric.Actors</w:t>
-      </w:r>
-      <w:proofErr w:type="spellEnd"/>
-      <w:r>
-        <w:rPr>
-          <w:rFonts w:ascii="Segoe UI" w:hAnsi="Segoe UI" w:cs="Segoe UI"/>
-          <w:color w:val="212121"/>
-          <w:sz w:val="21"/>
-          <w:szCs w:val="21"/>
-        </w:rPr>
-        <w:t>.</w:t>
-      </w:r>
-    </w:p>
-    <w:p>
-      <w:pPr>
-        <w:rPr>
-          <w:rFonts w:ascii="Segoe UI" w:hAnsi="Segoe UI" w:cs="Segoe UI"/>
-          <w:color w:val="212121"/>
-          <w:sz w:val="21"/>
-          <w:szCs w:val="21"/>
-        </w:rPr>
-      </w:pPr>
-    </w:p>
-    <w:p>
-      <w:pPr>
-        <w:rPr>
-          <w:rFonts w:ascii="Segoe UI" w:hAnsi="Segoe UI" w:cs="Segoe UI"/>
-          <w:color w:val="212121"/>
-          <w:sz w:val="21"/>
-          <w:szCs w:val="21"/>
-        </w:rPr>
-      </w:pPr>
-      <w:r>
-        <w:rPr>
-          <w:rFonts w:ascii="Segoe UI" w:hAnsi="Segoe UI" w:cs="Segoe UI"/>
-          <w:color w:val="212121"/>
-          <w:sz w:val="21"/>
-          <w:szCs w:val="21"/>
-        </w:rPr>
-        <w:t xml:space="preserve">Cluster = Nodes </w:t>
-      </w:r>
-    </w:p>
-    <w:p>
-      <w:pPr>
-        <w:rPr>
-          <w:rFonts w:ascii="Segoe UI" w:hAnsi="Segoe UI" w:cs="Segoe UI"/>
-          <w:color w:val="212121"/>
-          <w:sz w:val="21"/>
-          <w:szCs w:val="21"/>
-        </w:rPr>
-      </w:pPr>
-      <w:r>
-        <w:rPr>
-          <w:rFonts w:ascii="Segoe UI" w:hAnsi="Segoe UI" w:cs="Segoe UI"/>
-          <w:color w:val="212121"/>
-          <w:sz w:val="21"/>
-          <w:szCs w:val="21"/>
-        </w:rPr>
-        <w:t xml:space="preserve">Node = normal computer with OS and </w:t>
-      </w:r>
-      <w:r>
-        <w:rPr>
-          <w:rFonts w:ascii="Segoe UI" w:hAnsi="Segoe UI" w:cs="Segoe UI"/>
-          <w:color w:val="212121"/>
-          <w:sz w:val="21"/>
-          <w:szCs w:val="21"/>
-        </w:rPr>
-        <w:t>Service</w:t>
-      </w:r>
-      <w:r>
-        <w:rPr>
-          <w:rFonts w:ascii="Segoe UI" w:hAnsi="Segoe UI" w:cs="Segoe UI"/>
-          <w:color w:val="212121"/>
-          <w:sz w:val="21"/>
-          <w:szCs w:val="21"/>
-        </w:rPr>
-        <w:t xml:space="preserve"> </w:t>
-      </w:r>
-      <w:r>
-        <w:rPr>
-          <w:rFonts w:ascii="Segoe UI" w:hAnsi="Segoe UI" w:cs="Segoe UI"/>
-          <w:color w:val="212121"/>
-          <w:sz w:val="21"/>
-          <w:szCs w:val="21"/>
-        </w:rPr>
-        <w:t xml:space="preserve">Fabric </w:t>
-      </w:r>
-      <w:r>
-        <w:rPr>
-          <w:rFonts w:ascii="Segoe UI" w:hAnsi="Segoe UI" w:cs="Segoe UI"/>
-          <w:color w:val="212121"/>
-          <w:sz w:val="21"/>
-          <w:szCs w:val="21"/>
-        </w:rPr>
-        <w:t xml:space="preserve">runtime. Each node can host multiple applications. </w:t>
-      </w:r>
-    </w:p>
-    <w:p>
-      <w:pPr>
-        <w:rPr>
-          <w:rFonts w:ascii="Segoe UI" w:hAnsi="Segoe UI" w:cs="Segoe UI"/>
-          <w:color w:val="212121"/>
-          <w:sz w:val="21"/>
-          <w:szCs w:val="21"/>
-        </w:rPr>
-      </w:pPr>
-    </w:p>
-    <w:p>
-      <w:pPr>
-        <w:rPr>
-          <w:rFonts w:ascii="Segoe UI" w:hAnsi="Segoe UI" w:cs="Segoe UI"/>
-          <w:color w:val="212121"/>
-          <w:sz w:val="21"/>
-          <w:szCs w:val="21"/>
-        </w:rPr>
-      </w:pPr>
-      <w:r>
-        <w:rPr>
-          <w:rFonts w:ascii="Segoe UI" w:hAnsi="Segoe UI" w:cs="Segoe UI"/>
-          <w:b/>
-          <w:color w:val="212121"/>
-          <w:sz w:val="21"/>
-          <w:szCs w:val="21"/>
-        </w:rPr>
-        <w:t>SF Deployment</w:t>
-      </w:r>
-      <w:r>
-        <w:rPr>
-          <w:rFonts w:ascii="Segoe UI" w:hAnsi="Segoe UI" w:cs="Segoe UI"/>
-          <w:color w:val="212121"/>
-          <w:sz w:val="21"/>
-          <w:szCs w:val="21"/>
-        </w:rPr>
-        <w:t xml:space="preserve">: Need MS Build &amp; PowerShell </w:t>
-      </w:r>
-    </w:p>
-    <w:p>
-      <w:pPr>
-        <w:rPr>
-          <w:rFonts w:ascii="Segoe UI" w:hAnsi="Segoe UI" w:cs="Segoe UI"/>
-          <w:color w:val="212121"/>
-          <w:sz w:val="21"/>
-          <w:szCs w:val="21"/>
-        </w:rPr>
-      </w:pPr>
-      <w:r>
-        <w:rPr>
-          <w:rFonts w:ascii="Segoe UI" w:hAnsi="Segoe UI" w:cs="Segoe UI"/>
-          <w:color w:val="212121"/>
-          <w:sz w:val="21"/>
-          <w:szCs w:val="21"/>
-        </w:rPr>
-        <w:t>Another option is Azure CLI</w:t>
-      </w:r>
-    </w:p>
-    <w:p>
-      <w:pPr>
-        <w:rPr>
-          <w:rFonts w:ascii="Segoe UI" w:hAnsi="Segoe UI" w:cs="Segoe UI"/>
-          <w:color w:val="212121"/>
-          <w:sz w:val="21"/>
-          <w:szCs w:val="21"/>
-        </w:rPr>
-      </w:pPr>
-      <w:proofErr w:type="spellStart"/>
-      <w:r>
-        <w:rPr>
-          <w:rFonts w:ascii="Segoe UI" w:hAnsi="Segoe UI" w:cs="Segoe UI"/>
-          <w:color w:val="212121"/>
-          <w:sz w:val="21"/>
-          <w:szCs w:val="21"/>
-        </w:rPr>
-        <w:lastRenderedPageBreak/>
-        <w:t>MSBuild</w:t>
-      </w:r>
-      <w:proofErr w:type="spellEnd"/>
-      <w:r>
-        <w:rPr>
-          <w:rFonts w:ascii="Segoe UI" w:hAnsi="Segoe UI" w:cs="Segoe UI"/>
-          <w:color w:val="212121"/>
-          <w:sz w:val="21"/>
-          <w:szCs w:val="21"/>
-        </w:rPr>
         <w:t xml:space="preserve"> Path: </w:t>
       </w:r>
       <w:r>
@@ -2451,18 +2431,7 @@
           <w:sz w:val="21"/>
           <w:szCs w:val="21"/>
         </w:rPr>
-        <w:t>rosoft.NET\Fra</w:t>
-      </w:r>
-      <w:bookmarkStart w:id="0" w:name="_GoBack"/>
-      <w:bookmarkEnd w:id="0"/>
-      <w:r>
-        <w:rPr>
-          <w:rFonts w:ascii="Segoe UI" w:hAnsi="Segoe UI" w:cs="Segoe UI"/>
-          <w:color w:val="212121"/>
-          <w:sz w:val="21"/>
-          <w:szCs w:val="21"/>
-        </w:rPr>
-        <w:t>mework\v4.0.30319</w:t>
+        <w:t>rosoft.NET\Framework\v4.0.30319</w:t>
       </w:r>
     </w:p>
     <w:p>

</xml_diff>